<commit_message>
Delete test file cap 4.1 documentation
</commit_message>
<xml_diff>
--- a/documentation/2019.02.13_i3_davidi_dueblin_forni_pezzotti_toscanelli_4thor.docx
+++ b/documentation/2019.02.13_i3_davidi_dueblin_forni_pezzotti_toscanelli_4thor.docx
@@ -557,17 +557,7 @@
                 <w:szCs w:val="18"/>
                 <w:lang w:val="it-CH"/>
               </w:rPr>
-              <w:t>Viene cliccato il link “Hai diment</w:t>
-            </w:r>
-            <w:bookmarkStart w:id="0" w:name="_GoBack"/>
-            <w:bookmarkEnd w:id="0"/>
-            <w:r>
-              <w:rPr>
-                <w:sz w:val="18"/>
-                <w:szCs w:val="18"/>
-                <w:lang w:val="it-CH"/>
-              </w:rPr>
-              <w:t>icato la password?”, che porta alla pagina della password smarrita.</w:t>
+              <w:t>Viene cliccato il link “Hai dimenticato la password?”, che porta alla pagina della password smarrita.</w:t>
             </w:r>
           </w:p>
           <w:p>
@@ -1810,6 +1800,36 @@
       </w:tr>
     </w:tbl>
     <w:p/>
+    <w:p/>
+    <w:p>
+      <w:r>
+        <w:t xml:space="preserve">Oggi Thor inizialmente di </w:t>
+      </w:r>
+    </w:p>
+    <w:p/>
+    <w:p>
+      <w:bookmarkStart w:id="0" w:name="_GoBack"/>
+      <w:r>
+        <w:t xml:space="preserve">Oggi Thor inizialmente si è occupato di dare un’occhiata ai test di </w:t>
+      </w:r>
+      <w:proofErr w:type="spellStart"/>
+      <w:r>
+        <w:t>Selenium</w:t>
+      </w:r>
+      <w:proofErr w:type="spellEnd"/>
+      <w:r>
+        <w:t xml:space="preserve"> che riscontravano un errore la lezione precedente (riguardante la connessione e il display di </w:t>
+      </w:r>
+      <w:proofErr w:type="spellStart"/>
+      <w:r>
+        <w:t>xvfb</w:t>
+      </w:r>
+      <w:proofErr w:type="spellEnd"/>
+      <w:r>
+        <w:t>), successivamente si è occupato dei Test Case, capitolo 4.1 della documentazione.</w:t>
+      </w:r>
+      <w:bookmarkEnd w:id="0"/>
+    </w:p>
     <w:sectPr>
       <w:pgSz w:w="11906" w:h="16838"/>
       <w:pgMar w:top="1417" w:right="1134" w:bottom="1134" w:left="1134" w:header="708" w:footer="708" w:gutter="0"/>

</xml_diff>